<commit_message>
Added repository link to the write-up
</commit_message>
<xml_diff>
--- a/KWICS_TechnicalSummary_Laqua_Still.docx
+++ b/KWICS_TechnicalSummary_Laqua_Still.docx
@@ -247,23 +247,52 @@
           <w:rFonts w:cstheme="minorHAnsi"/>
           <w:kern w:val="0"/>
         </w:rPr>
-        <w:t xml:space="preserve">The primary tactic used to decompose the first design from the KWIC program description was the clear need for File IO implementation. Strong File IO implementation is a necessary portion of both the first and revised designs. Knowing this, beyond reading and writing to the files the program simply consists of parsing lines down to each word of a given line to enable circular shifts. The second design implementation is much more resilient than the former. This is in part to the modular aspect and reduction of dependencies. In the first design, there are two main classes which perform </w:t>
+        <w:t xml:space="preserve">Link to repository: </w:t>
       </w:r>
-      <w:proofErr w:type="gramStart"/>
+      <w:hyperlink r:id="rId10" w:history="1">
+        <w:r>
+          <w:rPr>
+            <w:rStyle w:val="Hyperlink"/>
+            <w:rFonts w:cstheme="minorHAnsi"/>
+            <w:kern w:val="0"/>
+          </w:rPr>
+          <w:t>https://github.com/kenstill46/KWIC-Project</w:t>
+        </w:r>
+      </w:hyperlink>
+    </w:p>
+    <w:p>
+      <w:pPr>
+        <w:autoSpaceDE w:val="0"/>
+        <w:autoSpaceDN w:val="0"/>
+        <w:adjustRightInd w:val="0"/>
+        <w:spacing w:line="240" w:lineRule="auto"/>
+        <w:ind w:firstLine="0"/>
+        <w:rPr>
+          <w:rFonts w:cstheme="minorHAnsi"/>
+          <w:kern w:val="0"/>
+        </w:rPr>
+      </w:pPr>
+      <w:bookmarkStart w:id="0" w:name="_GoBack"/>
+      <w:bookmarkEnd w:id="0"/>
+    </w:p>
+    <w:p>
+      <w:pPr>
+        <w:autoSpaceDE w:val="0"/>
+        <w:autoSpaceDN w:val="0"/>
+        <w:adjustRightInd w:val="0"/>
+        <w:spacing w:line="240" w:lineRule="auto"/>
+        <w:ind w:firstLine="0"/>
+        <w:rPr>
+          <w:rFonts w:cstheme="minorHAnsi"/>
+          <w:kern w:val="0"/>
+        </w:rPr>
+      </w:pPr>
       <w:r>
         <w:rPr>
           <w:rFonts w:cstheme="minorHAnsi"/>
           <w:kern w:val="0"/>
         </w:rPr>
-        <w:t>all of</w:t>
-      </w:r>
-      <w:proofErr w:type="gramEnd"/>
-      <w:r>
-        <w:rPr>
-          <w:rFonts w:cstheme="minorHAnsi"/>
-          <w:kern w:val="0"/>
-        </w:rPr>
-        <w:t xml:space="preserve"> the program tasks. With this, any changes run the risk of breaking some portion of the program. If one of the classes changes, the other will have to change as well to accommodate. This is a poor design which requires much more time and resources to make simple updates to the program and will force JUnit testing to be more involved. </w:t>
+        <w:t xml:space="preserve">The primary tactic used to decompose the first design from the KWIC program description was the clear need for File IO implementation. Strong File IO implementation is a necessary portion of both the first and revised designs. Knowing this, beyond reading and writing to the files the program simply consists of parsing lines down to each word of a given line to enable circular shifts. The second design implementation is much more resilient than the former. This is in part to the modular aspect and reduction of dependencies. In the first design, there are two main classes which perform all of the program tasks. With this, any changes run the risk of breaking some portion of the program. If one of the classes changes, the other will have to change as well to accommodate. This is a poor design which requires much more time and resources to make simple updates to the program and will force JUnit testing to be more involved. </w:t>
       </w:r>
     </w:p>
     <w:p>
@@ -324,23 +353,7 @@
           <w:rFonts w:cstheme="minorHAnsi"/>
           <w:kern w:val="0"/>
         </w:rPr>
-        <w:t xml:space="preserve"> and interacts with the </w:t>
-      </w:r>
-      <w:proofErr w:type="spellStart"/>
-      <w:r>
-        <w:rPr>
-          <w:rFonts w:cstheme="minorHAnsi"/>
-          <w:kern w:val="0"/>
-        </w:rPr>
-        <w:t>LineManager</w:t>
-      </w:r>
-      <w:proofErr w:type="spellEnd"/>
-      <w:r>
-        <w:rPr>
-          <w:rFonts w:cstheme="minorHAnsi"/>
-          <w:kern w:val="0"/>
-        </w:rPr>
-        <w:t xml:space="preserve"> class</w:t>
+        <w:t xml:space="preserve"> and interacts with the LineManager class</w:t>
       </w:r>
       <w:r>
         <w:rPr>
@@ -380,23 +393,7 @@
           <w:rFonts w:cstheme="minorHAnsi"/>
           <w:kern w:val="0"/>
         </w:rPr>
-        <w:t xml:space="preserve">In either deign, the main methods could remain in place. However, in the first design, the main method would launch some scene, likely using JavaFX. In the second design, the main method would also launch a scene. However, with this design, the method calls that are below the main method in the Main.java class should be able to remain as well since they are static public methods that can be called easily from anywhere. It may be a little unorthodox but the scenes for the GUI would call these static methods (unorthodox because a controller should decide what data to pass around not the view) and display results accordingly, much like the command-line version. Instead of simple </w:t>
-      </w:r>
-      <w:proofErr w:type="spellStart"/>
-      <w:r>
-        <w:rPr>
-          <w:rFonts w:cstheme="minorHAnsi"/>
-          <w:kern w:val="0"/>
-        </w:rPr>
-        <w:t>System.out</w:t>
-      </w:r>
-      <w:proofErr w:type="spellEnd"/>
-      <w:r>
-        <w:rPr>
-          <w:rFonts w:cstheme="minorHAnsi"/>
-          <w:kern w:val="0"/>
-        </w:rPr>
-        <w:t xml:space="preserve"> logic for feedback from the system, there would be Text objects that would receive data to show accordingly. </w:t>
+        <w:t xml:space="preserve">In either deign, the main methods could remain in place. However, in the first design, the main method would launch some scene, likely using JavaFX. In the second design, the main method would also launch a scene. However, with this design, the method calls that are below the main method in the Main.java class should be able to remain as well since they are static public methods that can be called easily from anywhere. It may be a little unorthodox but the scenes for the GUI would call these static methods (unorthodox because a controller should decide what data to pass around not the view) and display results accordingly, much like the command-line version. Instead of simple System.out logic for feedback from the system, there would be Text objects that would receive data to show accordingly. </w:t>
       </w:r>
     </w:p>
     <w:p>
@@ -429,39 +426,7 @@
           <w:rFonts w:cstheme="minorHAnsi"/>
           <w:kern w:val="0"/>
         </w:rPr>
-        <w:t xml:space="preserve">Another possible change to this system would be more features in terms of processing the line data. For the revised design, there would be the addition of methods in the </w:t>
-      </w:r>
-      <w:proofErr w:type="spellStart"/>
-      <w:r>
-        <w:rPr>
-          <w:rFonts w:cstheme="minorHAnsi"/>
-          <w:kern w:val="0"/>
-        </w:rPr>
-        <w:t>LineManager</w:t>
-      </w:r>
-      <w:proofErr w:type="spellEnd"/>
-      <w:r>
-        <w:rPr>
-          <w:rFonts w:cstheme="minorHAnsi"/>
-          <w:kern w:val="0"/>
-        </w:rPr>
-        <w:t xml:space="preserve"> class to handle new operations. Consequently, there would have to be related methods added to the Main class to interact with the internal logic of the </w:t>
-      </w:r>
-      <w:proofErr w:type="spellStart"/>
-      <w:r>
-        <w:rPr>
-          <w:rFonts w:cstheme="minorHAnsi"/>
-          <w:kern w:val="0"/>
-        </w:rPr>
-        <w:t>LineManager</w:t>
-      </w:r>
-      <w:proofErr w:type="spellEnd"/>
-      <w:r>
-        <w:rPr>
-          <w:rFonts w:cstheme="minorHAnsi"/>
-          <w:kern w:val="0"/>
-        </w:rPr>
-        <w:t xml:space="preserve"> which we are trying to keep hidden. </w:t>
+        <w:t xml:space="preserve">Another possible change to this system would be more features in terms of processing the line data. For the revised design, there would be the addition of methods in the LineManager class to </w:t>
       </w:r>
       <w:r>
         <w:rPr>
@@ -469,7 +434,7 @@
           <w:kern w:val="0"/>
         </w:rPr>
         <w:lastRenderedPageBreak/>
-        <w:t xml:space="preserve">In the first design, since there are only two classes, adding additional line features would be as simple as writing new methods in the Filer class. The KWIC class simply calls Filer methods accordingly. </w:t>
+        <w:t xml:space="preserve">handle new operations. Consequently, there would have to be related methods added to the Main class to interact with the internal logic of the LineManager which we are trying to keep hidden. In the first design, since there are only two classes, adding additional line features would be as simple as writing new methods in the Filer class. The KWIC class simply calls Filer methods accordingly. </w:t>
       </w:r>
       <w:r>
         <w:rPr>
@@ -483,39 +448,7 @@
           <w:rFonts w:cstheme="minorHAnsi"/>
           <w:kern w:val="0"/>
         </w:rPr>
-        <w:t xml:space="preserve"> </w:t>
-      </w:r>
-      <w:proofErr w:type="gramStart"/>
-      <w:r>
-        <w:rPr>
-          <w:rFonts w:cstheme="minorHAnsi"/>
-          <w:kern w:val="0"/>
-        </w:rPr>
-        <w:t>all in all</w:t>
-      </w:r>
-      <w:proofErr w:type="gramEnd"/>
-      <w:r>
-        <w:rPr>
-          <w:rFonts w:cstheme="minorHAnsi"/>
-          <w:kern w:val="0"/>
-        </w:rPr>
-        <w:t xml:space="preserve">, either design with the addition of new line features would have similar impact. With the information hiding aspects of the revised design, there would be more time spent adding logic to the </w:t>
-      </w:r>
-      <w:proofErr w:type="spellStart"/>
-      <w:r>
-        <w:rPr>
-          <w:rFonts w:cstheme="minorHAnsi"/>
-          <w:kern w:val="0"/>
-        </w:rPr>
-        <w:t>LineManager</w:t>
-      </w:r>
-      <w:proofErr w:type="spellEnd"/>
-      <w:r>
-        <w:rPr>
-          <w:rFonts w:cstheme="minorHAnsi"/>
-          <w:kern w:val="0"/>
-        </w:rPr>
-        <w:t xml:space="preserve"> class and the Main class, however, the design is more sturdy and secure so it’s justifiable. </w:t>
+        <w:t xml:space="preserve"> all in all, either design with the addition of new line features would have similar impact. With the information hiding aspects of the revised design, there would be more time spent adding logic to the LineManager class and the Main class, however, the design is more sturdy and secure so it’s justifiable. </w:t>
       </w:r>
     </w:p>
     <w:p>
@@ -555,39 +488,7 @@
           <w:rFonts w:cstheme="minorHAnsi"/>
           <w:kern w:val="0"/>
         </w:rPr>
-        <w:t xml:space="preserve">huge and hard to read, taking up a lot of vertical space. In contrast, the modular pattern in the revised design, promote keeping methods and classes small as recommended by modern design pattern and clean code books. More files which are easier to digest are much more maintainable and useful for new developers coming in compared to minimal files that are </w:t>
-      </w:r>
-      <w:proofErr w:type="gramStart"/>
-      <w:r>
-        <w:rPr>
-          <w:rFonts w:cstheme="minorHAnsi"/>
-          <w:kern w:val="0"/>
-        </w:rPr>
-        <w:t>large in size</w:t>
-      </w:r>
-      <w:proofErr w:type="gramEnd"/>
-      <w:r>
-        <w:rPr>
-          <w:rFonts w:cstheme="minorHAnsi"/>
-          <w:kern w:val="0"/>
-        </w:rPr>
-        <w:t xml:space="preserve">. With all </w:t>
-      </w:r>
-      <w:proofErr w:type="gramStart"/>
-      <w:r>
-        <w:rPr>
-          <w:rFonts w:cstheme="minorHAnsi"/>
-          <w:kern w:val="0"/>
-        </w:rPr>
-        <w:t>this being said, the</w:t>
-      </w:r>
-      <w:proofErr w:type="gramEnd"/>
-      <w:r>
-        <w:rPr>
-          <w:rFonts w:cstheme="minorHAnsi"/>
-          <w:kern w:val="0"/>
-        </w:rPr>
-        <w:t xml:space="preserve"> revised design, reads much more like human language (like a good program should) whereas some of the logic in the former design can appear cryptic</w:t>
+        <w:t>huge and hard to read, taking up a lot of vertical space. In contrast, the modular pattern in the revised design, promote keeping methods and classes small as recommended by modern design pattern and clean code books. More files which are easier to digest are much more maintainable and useful for new developers coming in compared to minimal files that are large in size. With all this being said, the revised design, reads much more like human language (like a good program should) whereas some of the logic in the former design can appear cryptic</w:t>
       </w:r>
       <w:r>
         <w:rPr>
@@ -634,62 +535,14 @@
           <w:rFonts w:cstheme="minorHAnsi"/>
           <w:kern w:val="0"/>
         </w:rPr>
-        <w:t xml:space="preserve">In the short term, the original design is likely better performing because there are less files and thus less overhead in compilation with the Java Virtual Machine. However, as these few files grow, the design would become slower than the revised version because essentially </w:t>
-      </w:r>
-      <w:proofErr w:type="gramStart"/>
-      <w:r>
-        <w:rPr>
-          <w:rFonts w:cstheme="minorHAnsi"/>
-          <w:kern w:val="0"/>
-        </w:rPr>
-        <w:t>all of</w:t>
-      </w:r>
-      <w:proofErr w:type="gramEnd"/>
-      <w:r>
-        <w:rPr>
-          <w:rFonts w:cstheme="minorHAnsi"/>
-          <w:kern w:val="0"/>
-        </w:rPr>
-        <w:t xml:space="preserve"> the files have to be complied every time. For example, if a feature is added to the Filer class which keeps growing, the entire file would need to be re-compiled. In the revised design, since there are more files that are smaller, a change in one file which is small would re-compile much quicker with </w:t>
-      </w:r>
-      <w:proofErr w:type="gramStart"/>
-      <w:r>
-        <w:rPr>
-          <w:rFonts w:cstheme="minorHAnsi"/>
-          <w:kern w:val="0"/>
-        </w:rPr>
-        <w:t>all of</w:t>
-      </w:r>
-      <w:proofErr w:type="gramEnd"/>
-      <w:r>
-        <w:rPr>
-          <w:rFonts w:cstheme="minorHAnsi"/>
-          <w:kern w:val="0"/>
-        </w:rPr>
-        <w:t xml:space="preserve"> the untouched files remaining compiled. This smaller impact in compilation can make a world of difference as the system is scaled to the enterprise level and re-compilation of the entire system would be extra time-consuming, as discussed in class.</w:t>
+        <w:t>In the short term, the original design is likely better performing because there are less files and thus less overhead in compilation with the Java Virtual Machine. However, as these few files grow, the design would become slower than the revised version because essentially all of the files have to be complied every time. For example, if a feature is added to the Filer class which keeps growing, the entire file would need to be re-compiled. In the revised design, since there are more files that are smaller, a change in one file which is small would re-compile much quicker with all of the untouched files remaining compiled. This smaller impact in compilation can make a world of difference as the system is scaled to the enterprise level and re-compilation of the entire system would be extra time-consuming, as discussed in class.</w:t>
       </w:r>
       <w:r>
         <w:rPr>
           <w:rFonts w:cstheme="minorHAnsi"/>
           <w:kern w:val="0"/>
         </w:rPr>
-        <w:t xml:space="preserve"> With all </w:t>
-      </w:r>
-      <w:proofErr w:type="gramStart"/>
-      <w:r>
-        <w:rPr>
-          <w:rFonts w:cstheme="minorHAnsi"/>
-          <w:kern w:val="0"/>
-        </w:rPr>
-        <w:t>this being said, the</w:t>
-      </w:r>
-      <w:proofErr w:type="gramEnd"/>
-      <w:r>
-        <w:rPr>
-          <w:rFonts w:cstheme="minorHAnsi"/>
-          <w:kern w:val="0"/>
-        </w:rPr>
-        <w:t xml:space="preserve"> overall performance of the revised design is better, and more scalable, which is an integral part of good software. </w:t>
+        <w:t xml:space="preserve"> With all this being said, the overall performance of the revised design is better, and more scalable, which is an integral part of good software. </w:t>
       </w:r>
       <w:r>
         <w:rPr>
@@ -711,8 +564,6 @@
           <w:kern w:val="0"/>
         </w:rPr>
       </w:pPr>
-      <w:bookmarkStart w:id="0" w:name="_GoBack"/>
-      <w:bookmarkEnd w:id="0"/>
     </w:p>
     <w:p>
       <w:pPr>
@@ -731,87 +582,7 @@
           <w:rFonts w:cstheme="minorHAnsi"/>
           <w:kern w:val="0"/>
         </w:rPr>
-        <w:t xml:space="preserve">As touched on earlier in this write-up, the revised version incorporates information hiding for the internal </w:t>
-      </w:r>
-      <w:proofErr w:type="spellStart"/>
-      <w:r>
-        <w:rPr>
-          <w:rFonts w:cstheme="minorHAnsi"/>
-          <w:kern w:val="0"/>
-        </w:rPr>
-        <w:t>LineManager</w:t>
-      </w:r>
-      <w:proofErr w:type="spellEnd"/>
-      <w:r>
-        <w:rPr>
-          <w:rFonts w:cstheme="minorHAnsi"/>
-          <w:kern w:val="0"/>
-        </w:rPr>
-        <w:t xml:space="preserve"> logic, using high-level method calls which are static in the Main class. This ensures that all a user directly interacts with during run time is the forward facing static methods which are essentially simple translations of the business logic in the </w:t>
-      </w:r>
-      <w:proofErr w:type="spellStart"/>
-      <w:r>
-        <w:rPr>
-          <w:rFonts w:cstheme="minorHAnsi"/>
-          <w:kern w:val="0"/>
-        </w:rPr>
-        <w:t>LineManager</w:t>
-      </w:r>
-      <w:proofErr w:type="spellEnd"/>
-      <w:r>
-        <w:rPr>
-          <w:rFonts w:cstheme="minorHAnsi"/>
-          <w:kern w:val="0"/>
-        </w:rPr>
-        <w:t xml:space="preserve"> class. This way, the user and the program understand the convenience of using the circulate method for example, but how that method </w:t>
-      </w:r>
-      <w:proofErr w:type="gramStart"/>
-      <w:r>
-        <w:rPr>
-          <w:rFonts w:cstheme="minorHAnsi"/>
-          <w:kern w:val="0"/>
-        </w:rPr>
-        <w:t>actually works</w:t>
-      </w:r>
-      <w:proofErr w:type="gramEnd"/>
-      <w:r>
-        <w:rPr>
-          <w:rFonts w:cstheme="minorHAnsi"/>
-          <w:kern w:val="0"/>
-        </w:rPr>
-        <w:t xml:space="preserve"> isn’t important. This information hiding also reduces the chances of outer classes like the Main class altering the instance variables and other concerns in the internal structure (</w:t>
-      </w:r>
-      <w:proofErr w:type="spellStart"/>
-      <w:r>
-        <w:rPr>
-          <w:rFonts w:cstheme="minorHAnsi"/>
-          <w:kern w:val="0"/>
-        </w:rPr>
-        <w:t>LineManager</w:t>
-      </w:r>
-      <w:proofErr w:type="spellEnd"/>
-      <w:r>
-        <w:rPr>
-          <w:rFonts w:cstheme="minorHAnsi"/>
-          <w:kern w:val="0"/>
-        </w:rPr>
-        <w:t xml:space="preserve">, </w:t>
-      </w:r>
-      <w:proofErr w:type="spellStart"/>
-      <w:r>
-        <w:rPr>
-          <w:rFonts w:cstheme="minorHAnsi"/>
-          <w:kern w:val="0"/>
-        </w:rPr>
-        <w:t>LineIO</w:t>
-      </w:r>
-      <w:proofErr w:type="spellEnd"/>
-      <w:r>
-        <w:rPr>
-          <w:rFonts w:cstheme="minorHAnsi"/>
-          <w:kern w:val="0"/>
-        </w:rPr>
-        <w:t xml:space="preserve">). </w:t>
+        <w:t xml:space="preserve">As touched on earlier in this write-up, the revised version incorporates information hiding for the internal LineManager logic, using high-level method calls which are static in the Main class. This ensures that all a user directly interacts with during run time is the forward facing static methods which are essentially simple translations of the business logic in the LineManager class. This way, the user and the program understand the convenience of using the circulate method for example, but how that method actually works isn’t important. This information hiding also reduces the chances of outer classes like the Main class altering the instance variables and other concerns in the internal structure (LineManager, LineIO). </w:t>
       </w:r>
       <w:r>
         <w:rPr>
@@ -822,9 +593,9 @@
       </w:r>
     </w:p>
     <w:sectPr>
-      <w:headerReference w:type="default" r:id="rId10"/>
-      <w:headerReference w:type="first" r:id="rId11"/>
-      <w:footerReference w:type="first" r:id="rId12"/>
+      <w:headerReference w:type="default" r:id="rId11"/>
+      <w:headerReference w:type="first" r:id="rId12"/>
+      <w:footerReference w:type="first" r:id="rId13"/>
       <w:footnotePr>
         <w:pos w:val="beneathText"/>
       </w:footnotePr>
@@ -4647,6 +4418,18 @@
       <w:szCs w:val="20"/>
     </w:rPr>
   </w:style>
+  <w:style w:type="character" w:styleId="UnresolvedMention">
+    <w:name w:val="Unresolved Mention"/>
+    <w:basedOn w:val="DefaultParagraphFont"/>
+    <w:uiPriority w:val="99"/>
+    <w:semiHidden/>
+    <w:unhideWhenUsed/>
+    <w:rsid w:val="00727216"/>
+    <w:rPr>
+      <w:color w:val="808080"/>
+      <w:shd w:val="clear" w:color="auto" w:fill="E6E6E6"/>
+    </w:rPr>
+  </w:style>
 </w:styles>
 </file>
 
@@ -5733,7 +5516,7 @@
 </file>
 
 <file path=customXml/itemProps3.xml><?xml version="1.0" encoding="utf-8"?>
-<ds:datastoreItem xmlns:ds="http://schemas.openxmlformats.org/officeDocument/2006/customXml" ds:itemID="{B6F9B8A6-E53E-4C7A-8F3F-BF8B50983012}">
+<ds:datastoreItem xmlns:ds="http://schemas.openxmlformats.org/officeDocument/2006/customXml" ds:itemID="{B227B7C4-095E-4EFC-B155-DC8FA0496D8F}">
   <ds:schemaRefs>
     <ds:schemaRef ds:uri="http://schemas.openxmlformats.org/officeDocument/2006/bibliography"/>
   </ds:schemaRefs>

</xml_diff>